<commit_message>
start methods and intro
</commit_message>
<xml_diff>
--- a/Docs/keystone-ms2.docx
+++ b/Docs/keystone-ms2.docx
@@ -4,11 +4,27 @@
   <w:body>
     <w:p>
       <w:r>
+        <w:t xml:space="preserve">A. </w:t>
+      </w:r>
+      <w:r>
         <w:t>Defining and predicting keystone species in the tangled bank</w:t>
       </w:r>
     </w:p>
     <w:p>
       <w:r>
+        <w:t xml:space="preserve">B. Dimensions of </w:t>
+      </w:r>
+      <w:proofErr w:type="spellStart"/>
+      <w:r>
+        <w:t>keystoneness</w:t>
+      </w:r>
+      <w:proofErr w:type="spellEnd"/>
+      <w:r>
+        <w:t xml:space="preserve"> in ecological communities</w:t>
+      </w:r>
+    </w:p>
+    <w:p>
+      <w:r>
         <w:t>Jonathan J. Borrelli</w:t>
       </w:r>
     </w:p>
@@ -278,67 +294,989 @@
       </w:pPr>
       <w:r>
         <w:t>Predicting impact</w:t>
+      </w:r>
+    </w:p>
+    <w:p>
+      <w:pPr>
+        <w:pStyle w:val="ListParagraph"/>
+        <w:numPr>
+          <w:ilvl w:val="0"/>
+          <w:numId w:val="1"/>
+        </w:numPr>
+      </w:pPr>
+      <w:r>
+        <w:t>Results</w:t>
+      </w:r>
+    </w:p>
+    <w:p>
+      <w:pPr>
+        <w:pStyle w:val="ListParagraph"/>
+        <w:numPr>
+          <w:ilvl w:val="0"/>
+          <w:numId w:val="1"/>
+        </w:numPr>
+      </w:pPr>
+      <w:r>
+        <w:t>Discussions</w:t>
+      </w:r>
+    </w:p>
+    <w:p>
+      <w:pPr>
+        <w:pStyle w:val="ListParagraph"/>
+        <w:numPr>
+          <w:ilvl w:val="1"/>
+          <w:numId w:val="1"/>
+        </w:numPr>
+      </w:pPr>
+      <w:r>
+        <w:t>Possible mistakes</w:t>
+      </w:r>
+    </w:p>
+    <w:p>
+      <w:pPr>
+        <w:pStyle w:val="ListParagraph"/>
+        <w:numPr>
+          <w:ilvl w:val="2"/>
+          <w:numId w:val="1"/>
+        </w:numPr>
+      </w:pPr>
+      <w:r>
+        <w:t>All species with positive growth rates</w:t>
+      </w:r>
+    </w:p>
+    <w:p/>
+    <w:p/>
+    <w:p/>
+    <w:p/>
+    <w:p/>
+    <w:p/>
+    <w:p/>
+    <w:p/>
+    <w:p/>
+    <w:p/>
+    <w:p/>
+    <w:p/>
+    <w:p/>
+    <w:p/>
+    <w:p/>
+    <w:p>
+      <w:r>
+        <w:br w:type="page"/>
+      </w:r>
+    </w:p>
+    <w:p>
+      <w:pPr>
+        <w:spacing w:line="480" w:lineRule="auto"/>
+        <w:rPr>
+          <w:b/>
+        </w:rPr>
+      </w:pPr>
+      <w:r>
+        <w:rPr>
+          <w:b/>
+        </w:rPr>
+        <w:lastRenderedPageBreak/>
+        <w:t>Introduction:</w:t>
+      </w:r>
+    </w:p>
+    <w:p>
+      <w:pPr>
+        <w:spacing w:line="480" w:lineRule="auto"/>
+      </w:pPr>
+      <w:r>
+        <w:rPr>
+          <w:b/>
+        </w:rPr>
+        <w:tab/>
+      </w:r>
+      <w:r>
+        <w:t>How ought one define a keystone species? The first use of the term came from Robert Paine in 1969(?) to describe the importance of sea stars (</w:t>
+      </w:r>
+      <w:proofErr w:type="spellStart"/>
+      <w:r>
+        <w:rPr>
+          <w:i/>
+        </w:rPr>
+        <w:t>Pisaster</w:t>
+      </w:r>
+      <w:proofErr w:type="spellEnd"/>
+      <w:r>
+        <w:t xml:space="preserve">) to the diversity of benthic intertidal mussel communities. He found that following the exclusion of sea stars, a generalist predator of mussels (among other prey), there was a dramatic reduction in the diversity of mussel species in the excluded area. The sea stars were preventing competitive exclusion by consuming mussels and opening up new habitat for settlement. </w:t>
+      </w:r>
+    </w:p>
+    <w:p>
+      <w:pPr>
+        <w:spacing w:line="480" w:lineRule="auto"/>
+      </w:pPr>
+      <w:r>
+        <w:tab/>
+        <w:t>Ecologists soon picked up this new term, and it has come to</w:t>
+      </w:r>
+      <w:r>
+        <w:t xml:space="preserve"> generally</w:t>
+      </w:r>
+      <w:r>
+        <w:t xml:space="preserve"> mean </w:t>
+      </w:r>
+      <w:r>
+        <w:t xml:space="preserve">a species that is important to the ecological system. </w:t>
+      </w:r>
+      <w:r>
+        <w:t xml:space="preserve">   </w:t>
+      </w:r>
+    </w:p>
+    <w:p>
+      <w:pPr>
+        <w:spacing w:line="480" w:lineRule="auto"/>
+      </w:pPr>
+    </w:p>
+    <w:p>
+      <w:pPr>
+        <w:spacing w:line="480" w:lineRule="auto"/>
+        <w:rPr>
+          <w:b/>
+        </w:rPr>
+      </w:pPr>
+      <w:r>
+        <w:rPr>
+          <w:b/>
+        </w:rPr>
+        <w:t>Methods:</w:t>
+      </w:r>
+    </w:p>
+    <w:p>
+      <w:pPr>
+        <w:spacing w:line="480" w:lineRule="auto"/>
+        <w:rPr>
+          <w:i/>
+        </w:rPr>
+      </w:pPr>
+      <w:r>
+        <w:rPr>
+          <w:i/>
+        </w:rPr>
+        <w:t>Generating a community</w:t>
+      </w:r>
+    </w:p>
+    <w:p>
+      <w:pPr>
+        <w:spacing w:line="480" w:lineRule="auto"/>
+        <w:ind w:firstLine="720"/>
+      </w:pPr>
+      <w:r>
+        <w:t xml:space="preserve">We analyzed equilibrium communities using two different approaches. The first was to use initially randomly interacting species, and the second was to use the architecture of a real network of species interactions. </w:t>
+      </w:r>
+    </w:p>
+    <w:p>
+      <w:pPr>
+        <w:spacing w:line="480" w:lineRule="auto"/>
+        <w:ind w:firstLine="720"/>
+      </w:pPr>
+      <w:r>
+        <w:t xml:space="preserve">The random model we used was the </w:t>
+      </w:r>
+      <w:proofErr w:type="spellStart"/>
+      <w:r>
+        <w:t>Erdos-Renyi</w:t>
+      </w:r>
+      <w:proofErr w:type="spellEnd"/>
+      <w:r>
+        <w:t xml:space="preserve"> (ER) model implemented in </w:t>
+      </w:r>
+      <w:proofErr w:type="spellStart"/>
+      <w:r>
+        <w:rPr>
+          <w:i/>
+        </w:rPr>
+        <w:t>igraph</w:t>
+      </w:r>
+      <w:proofErr w:type="spellEnd"/>
+      <w:r>
+        <w:t xml:space="preserve"> (</w:t>
+      </w:r>
+      <w:proofErr w:type="spellStart"/>
+      <w:r>
+        <w:rPr>
+          <w:b/>
+        </w:rPr>
+        <w:t>Csardi</w:t>
+      </w:r>
+      <w:proofErr w:type="spellEnd"/>
+      <w:r>
+        <w:rPr>
+          <w:b/>
+        </w:rPr>
+        <w:t xml:space="preserve"> CITATION</w:t>
+      </w:r>
+      <w:r>
+        <w:t xml:space="preserve">). This model takes in two parameters, the number of species and the </w:t>
+      </w:r>
+      <w:proofErr w:type="spellStart"/>
+      <w:r>
+        <w:t>connectance</w:t>
+      </w:r>
+      <w:proofErr w:type="spellEnd"/>
+      <w:r>
+        <w:t xml:space="preserve">, and returns a network with any two species having an equal probability of interacting with one another. The ER networks we used were initialized with 100 species and </w:t>
+      </w:r>
+      <w:proofErr w:type="spellStart"/>
+      <w:r>
+        <w:t>connectance</w:t>
+      </w:r>
+      <w:proofErr w:type="spellEnd"/>
+      <w:r>
+        <w:t xml:space="preserve"> of 0.2 (meaning 20% of all possible interactions are realized). </w:t>
+      </w:r>
+    </w:p>
+    <w:p>
+      <w:pPr>
+        <w:spacing w:line="480" w:lineRule="auto"/>
+        <w:ind w:firstLine="720"/>
+      </w:pPr>
+      <w:r>
+        <w:t xml:space="preserve">In nature, however, most ecological networks do not have random structure. To assess how non-random structure may influence our results we used the architecture of the </w:t>
+      </w:r>
+      <w:proofErr w:type="spellStart"/>
+      <w:r>
+        <w:t>Tatoosh</w:t>
+      </w:r>
+      <w:proofErr w:type="spellEnd"/>
+      <w:r>
+        <w:t xml:space="preserve"> Island interaction web. This network </w:t>
+      </w:r>
+      <w:r>
+        <w:t>was generated from observed interactions in the intertidal zone</w:t>
+      </w:r>
+      <w:r>
+        <w:t xml:space="preserve">. </w:t>
+      </w:r>
+      <w:r>
+        <w:t xml:space="preserve">This network consists of 110 species and 1898 links of multiple different interaction types. The original data has 869 predator-prey pairs, 5 mutualistic links, 208 commensal, 492 </w:t>
+      </w:r>
+      <w:proofErr w:type="spellStart"/>
+      <w:r>
+        <w:t>amensal</w:t>
+      </w:r>
+      <w:proofErr w:type="spellEnd"/>
+      <w:r>
+        <w:t xml:space="preserve">, and 324 </w:t>
+      </w:r>
+      <w:proofErr w:type="gramStart"/>
+      <w:r>
+        <w:t>competition</w:t>
+      </w:r>
+      <w:proofErr w:type="gramEnd"/>
+      <w:r>
+        <w:t xml:space="preserve">. </w:t>
+      </w:r>
+      <w:r>
+        <w:t xml:space="preserve">We generated new communities by randomly assigning each link in the </w:t>
+      </w:r>
+      <w:proofErr w:type="spellStart"/>
+      <w:r>
+        <w:t>Tatoosh</w:t>
+      </w:r>
+      <w:proofErr w:type="spellEnd"/>
+      <w:r>
+        <w:t xml:space="preserve"> network a new interaction type. </w:t>
+      </w:r>
+    </w:p>
+    <w:p>
+      <w:pPr>
+        <w:spacing w:line="480" w:lineRule="auto"/>
+      </w:pPr>
+      <w:r>
+        <w:tab/>
+      </w:r>
+      <w:r>
+        <w:t xml:space="preserve">  </w:t>
+      </w:r>
+      <w:r>
+        <w:t xml:space="preserve">We used a generalized </w:t>
+      </w:r>
+      <w:proofErr w:type="spellStart"/>
+      <w:r>
+        <w:t>Lotka-Volterra</w:t>
+      </w:r>
+      <w:proofErr w:type="spellEnd"/>
+      <w:r>
+        <w:t xml:space="preserve"> model to simulate the dynamics of each community. </w:t>
+      </w:r>
+      <w:r>
+        <w:t>The change in each species’ abundance was modeled as:</w:t>
+      </w:r>
+    </w:p>
+    <w:p>
+      <w:pPr>
+        <w:spacing w:line="480" w:lineRule="auto"/>
+      </w:pPr>
+      <m:oMathPara>
+        <m:oMath>
+          <m:f>
+            <m:fPr>
+              <m:ctrlPr>
+                <w:rPr>
+                  <w:rFonts w:ascii="Cambria Math" w:hAnsi="Cambria Math"/>
+                  <w:i/>
+                </w:rPr>
+              </m:ctrlPr>
+            </m:fPr>
+            <m:num>
+              <m:r>
+                <w:rPr>
+                  <w:rFonts w:ascii="Cambria Math" w:hAnsi="Cambria Math"/>
+                </w:rPr>
+                <m:t>d</m:t>
+              </m:r>
+              <m:sSub>
+                <m:sSubPr>
+                  <m:ctrlPr>
+                    <w:rPr>
+                      <w:rFonts w:ascii="Cambria Math" w:hAnsi="Cambria Math"/>
+                      <w:i/>
+                    </w:rPr>
+                  </m:ctrlPr>
+                </m:sSubPr>
+                <m:e>
+                  <m:r>
+                    <w:rPr>
+                      <w:rFonts w:ascii="Cambria Math" w:hAnsi="Cambria Math"/>
+                    </w:rPr>
+                    <m:t>X</m:t>
+                  </m:r>
+                </m:e>
+                <m:sub>
+                  <m:r>
+                    <w:rPr>
+                      <w:rFonts w:ascii="Cambria Math" w:hAnsi="Cambria Math"/>
+                    </w:rPr>
+                    <m:t>i</m:t>
+                  </m:r>
+                </m:sub>
+              </m:sSub>
+            </m:num>
+            <m:den>
+              <m:r>
+                <w:rPr>
+                  <w:rFonts w:ascii="Cambria Math" w:hAnsi="Cambria Math"/>
+                </w:rPr>
+                <m:t>dt</m:t>
+              </m:r>
+            </m:den>
+          </m:f>
+          <m:r>
+            <w:rPr>
+              <w:rFonts w:ascii="Cambria Math" w:hAnsi="Cambria Math"/>
+            </w:rPr>
+            <m:t xml:space="preserve">= </m:t>
+          </m:r>
+          <m:sSub>
+            <m:sSubPr>
+              <m:ctrlPr>
+                <w:rPr>
+                  <w:rFonts w:ascii="Cambria Math" w:hAnsi="Cambria Math"/>
+                  <w:i/>
+                </w:rPr>
+              </m:ctrlPr>
+            </m:sSubPr>
+            <m:e>
+              <m:r>
+                <w:rPr>
+                  <w:rFonts w:ascii="Cambria Math" w:hAnsi="Cambria Math"/>
+                </w:rPr>
+                <m:t>r</m:t>
+              </m:r>
+            </m:e>
+            <m:sub>
+              <m:r>
+                <w:rPr>
+                  <w:rFonts w:ascii="Cambria Math" w:hAnsi="Cambria Math"/>
+                </w:rPr>
+                <m:t>i</m:t>
+              </m:r>
+            </m:sub>
+          </m:sSub>
+          <m:sSub>
+            <m:sSubPr>
+              <m:ctrlPr>
+                <w:rPr>
+                  <w:rFonts w:ascii="Cambria Math" w:hAnsi="Cambria Math"/>
+                  <w:i/>
+                </w:rPr>
+              </m:ctrlPr>
+            </m:sSubPr>
+            <m:e>
+              <m:r>
+                <w:rPr>
+                  <w:rFonts w:ascii="Cambria Math" w:hAnsi="Cambria Math"/>
+                </w:rPr>
+                <m:t>X</m:t>
+              </m:r>
+            </m:e>
+            <m:sub>
+              <m:r>
+                <w:rPr>
+                  <w:rFonts w:ascii="Cambria Math" w:hAnsi="Cambria Math"/>
+                </w:rPr>
+                <m:t>i</m:t>
+              </m:r>
+            </m:sub>
+          </m:sSub>
+          <m:d>
+            <m:dPr>
+              <m:ctrlPr>
+                <w:rPr>
+                  <w:rFonts w:ascii="Cambria Math" w:hAnsi="Cambria Math"/>
+                  <w:i/>
+                </w:rPr>
+              </m:ctrlPr>
+            </m:dPr>
+            <m:e>
+              <m:r>
+                <w:rPr>
+                  <w:rFonts w:ascii="Cambria Math" w:hAnsi="Cambria Math"/>
+                </w:rPr>
+                <m:t xml:space="preserve">1- </m:t>
+              </m:r>
+              <m:f>
+                <m:fPr>
+                  <m:ctrlPr>
+                    <w:rPr>
+                      <w:rFonts w:ascii="Cambria Math" w:hAnsi="Cambria Math"/>
+                      <w:i/>
+                    </w:rPr>
+                  </m:ctrlPr>
+                </m:fPr>
+                <m:num>
+                  <m:sSub>
+                    <m:sSubPr>
+                      <m:ctrlPr>
+                        <w:rPr>
+                          <w:rFonts w:ascii="Cambria Math" w:hAnsi="Cambria Math"/>
+                          <w:i/>
+                        </w:rPr>
+                      </m:ctrlPr>
+                    </m:sSubPr>
+                    <m:e>
+                      <m:r>
+                        <w:rPr>
+                          <w:rFonts w:ascii="Cambria Math" w:hAnsi="Cambria Math"/>
+                        </w:rPr>
+                        <m:t>X</m:t>
+                      </m:r>
+                    </m:e>
+                    <m:sub>
+                      <m:r>
+                        <w:rPr>
+                          <w:rFonts w:ascii="Cambria Math" w:hAnsi="Cambria Math"/>
+                        </w:rPr>
+                        <m:t>i</m:t>
+                      </m:r>
+                    </m:sub>
+                  </m:sSub>
+                </m:num>
+                <m:den>
+                  <m:sSub>
+                    <m:sSubPr>
+                      <m:ctrlPr>
+                        <w:rPr>
+                          <w:rFonts w:ascii="Cambria Math" w:hAnsi="Cambria Math"/>
+                          <w:i/>
+                        </w:rPr>
+                      </m:ctrlPr>
+                    </m:sSubPr>
+                    <m:e>
+                      <m:r>
+                        <w:rPr>
+                          <w:rFonts w:ascii="Cambria Math" w:hAnsi="Cambria Math"/>
+                        </w:rPr>
+                        <m:t>K</m:t>
+                      </m:r>
+                    </m:e>
+                    <m:sub>
+                      <m:r>
+                        <w:rPr>
+                          <w:rFonts w:ascii="Cambria Math" w:hAnsi="Cambria Math"/>
+                        </w:rPr>
+                        <m:t>i</m:t>
+                      </m:r>
+                    </m:sub>
+                  </m:sSub>
+                </m:den>
+              </m:f>
+            </m:e>
+          </m:d>
+          <m:r>
+            <w:rPr>
+              <w:rFonts w:ascii="Cambria Math" w:hAnsi="Cambria Math"/>
+            </w:rPr>
+            <m:t xml:space="preserve">+ </m:t>
+          </m:r>
+          <m:sSub>
+            <m:sSubPr>
+              <m:ctrlPr>
+                <w:rPr>
+                  <w:rFonts w:ascii="Cambria Math" w:hAnsi="Cambria Math"/>
+                  <w:i/>
+                </w:rPr>
+              </m:ctrlPr>
+            </m:sSubPr>
+            <m:e>
+              <m:r>
+                <w:rPr>
+                  <w:rFonts w:ascii="Cambria Math" w:hAnsi="Cambria Math"/>
+                </w:rPr>
+                <m:t>X</m:t>
+              </m:r>
+            </m:e>
+            <m:sub>
+              <m:r>
+                <w:rPr>
+                  <w:rFonts w:ascii="Cambria Math" w:hAnsi="Cambria Math"/>
+                </w:rPr>
+                <m:t>i</m:t>
+              </m:r>
+            </m:sub>
+          </m:sSub>
+          <m:nary>
+            <m:naryPr>
+              <m:chr m:val="∑"/>
+              <m:limLoc m:val="undOvr"/>
+              <m:ctrlPr>
+                <w:rPr>
+                  <w:rFonts w:ascii="Cambria Math" w:hAnsi="Cambria Math"/>
+                  <w:i/>
+                </w:rPr>
+              </m:ctrlPr>
+            </m:naryPr>
+            <m:sub>
+              <m:r>
+                <w:rPr>
+                  <w:rFonts w:ascii="Cambria Math" w:hAnsi="Cambria Math"/>
+                </w:rPr>
+                <m:t>1</m:t>
+              </m:r>
+            </m:sub>
+            <m:sup>
+              <m:r>
+                <w:rPr>
+                  <w:rFonts w:ascii="Cambria Math" w:hAnsi="Cambria Math"/>
+                </w:rPr>
+                <m:t>j</m:t>
+              </m:r>
+            </m:sup>
+            <m:e>
+              <m:sSub>
+                <m:sSubPr>
+                  <m:ctrlPr>
+                    <w:rPr>
+                      <w:rFonts w:ascii="Cambria Math" w:hAnsi="Cambria Math"/>
+                      <w:i/>
+                    </w:rPr>
+                  </m:ctrlPr>
+                </m:sSubPr>
+                <m:e>
+                  <m:r>
+                    <w:rPr>
+                      <w:rFonts w:ascii="Cambria Math" w:hAnsi="Cambria Math"/>
+                    </w:rPr>
+                    <m:t>α</m:t>
+                  </m:r>
+                </m:e>
+                <m:sub>
+                  <m:r>
+                    <w:rPr>
+                      <w:rFonts w:ascii="Cambria Math" w:hAnsi="Cambria Math"/>
+                    </w:rPr>
+                    <m:t>ij</m:t>
+                  </m:r>
+                </m:sub>
+              </m:sSub>
+              <m:sSub>
+                <m:sSubPr>
+                  <m:ctrlPr>
+                    <w:rPr>
+                      <w:rFonts w:ascii="Cambria Math" w:hAnsi="Cambria Math"/>
+                      <w:i/>
+                    </w:rPr>
+                  </m:ctrlPr>
+                </m:sSubPr>
+                <m:e>
+                  <m:r>
+                    <w:rPr>
+                      <w:rFonts w:ascii="Cambria Math" w:hAnsi="Cambria Math"/>
+                    </w:rPr>
+                    <m:t>X</m:t>
+                  </m:r>
+                </m:e>
+                <m:sub>
+                  <m:r>
+                    <w:rPr>
+                      <w:rFonts w:ascii="Cambria Math" w:hAnsi="Cambria Math"/>
+                    </w:rPr>
+                    <m:t>j</m:t>
+                  </m:r>
+                </m:sub>
+              </m:sSub>
+              <m:r>
+                <w:rPr>
+                  <w:rFonts w:ascii="Cambria Math" w:hAnsi="Cambria Math"/>
+                </w:rPr>
+                <m:t>,</m:t>
+              </m:r>
+            </m:e>
+          </m:nary>
+        </m:oMath>
+      </m:oMathPara>
+    </w:p>
+    <w:p>
+      <w:pPr>
+        <w:spacing w:line="480" w:lineRule="auto"/>
+      </w:pPr>
+      <w:proofErr w:type="gramStart"/>
+      <w:r>
+        <w:t>where</w:t>
+      </w:r>
+      <w:proofErr w:type="gramEnd"/>
+      <w:r>
+        <w:t xml:space="preserve"> </w:t>
+      </w:r>
+      <w:r>
+        <w:rPr>
+          <w:i/>
+        </w:rPr>
+        <w:t>X</w:t>
+      </w:r>
+      <w:r>
+        <w:rPr>
+          <w:i/>
+          <w:vertAlign w:val="subscript"/>
+        </w:rPr>
+        <w:t>i</w:t>
+      </w:r>
+      <w:r>
+        <w:t xml:space="preserve"> is the abundance of species </w:t>
+      </w:r>
+      <w:proofErr w:type="spellStart"/>
+      <w:r>
+        <w:rPr>
+          <w:i/>
+        </w:rPr>
+        <w:t>i</w:t>
+      </w:r>
+      <w:proofErr w:type="spellEnd"/>
+      <w:r>
+        <w:t xml:space="preserve">, </w:t>
+      </w:r>
+      <w:proofErr w:type="spellStart"/>
+      <w:r>
+        <w:rPr>
+          <w:i/>
+        </w:rPr>
+        <w:t>r</w:t>
+      </w:r>
+      <w:r>
+        <w:rPr>
+          <w:i/>
+          <w:vertAlign w:val="subscript"/>
+        </w:rPr>
+        <w:t>i</w:t>
+      </w:r>
+      <w:proofErr w:type="spellEnd"/>
+      <w:r>
+        <w:rPr>
+          <w:vertAlign w:val="subscript"/>
+        </w:rPr>
+        <w:t xml:space="preserve"> </w:t>
+      </w:r>
+      <w:r>
+        <w:t xml:space="preserve">is its growth rate, </w:t>
+      </w:r>
+      <w:r>
+        <w:rPr>
+          <w:i/>
+        </w:rPr>
+        <w:t>K</w:t>
+      </w:r>
+      <w:r>
+        <w:rPr>
+          <w:i/>
+          <w:vertAlign w:val="subscript"/>
+        </w:rPr>
+        <w:t>i</w:t>
+      </w:r>
+      <w:r>
+        <w:t xml:space="preserve"> its carrying capacity and </w:t>
+      </w:r>
+      <w:r>
+        <w:sym w:font="Symbol" w:char="F061"/>
+      </w:r>
+      <w:proofErr w:type="spellStart"/>
+      <w:r>
+        <w:rPr>
+          <w:vertAlign w:val="subscript"/>
+        </w:rPr>
+        <w:t>ij</w:t>
+      </w:r>
+      <w:proofErr w:type="spellEnd"/>
+      <w:r>
+        <w:rPr>
+          <w:vertAlign w:val="subscript"/>
+        </w:rPr>
+        <w:t xml:space="preserve"> </w:t>
+      </w:r>
+      <w:r>
+        <w:t xml:space="preserve">is the effect of species </w:t>
+      </w:r>
+      <w:r>
+        <w:rPr>
+          <w:i/>
+        </w:rPr>
+        <w:t>j</w:t>
+      </w:r>
+      <w:r>
+        <w:t xml:space="preserve"> on </w:t>
+      </w:r>
+      <w:proofErr w:type="spellStart"/>
+      <w:r>
+        <w:rPr>
+          <w:i/>
+        </w:rPr>
+        <w:t>i</w:t>
+      </w:r>
+      <w:proofErr w:type="spellEnd"/>
+      <w:r>
+        <w:t xml:space="preserve">. In our simulations carrying capacity was set to a community-level carrying capacity and each species’ carrying capacity was defined as </w:t>
+      </w:r>
+      <w:proofErr w:type="spellStart"/>
+      <w:r>
+        <w:rPr>
+          <w:i/>
+        </w:rPr>
+        <w:t>K</w:t>
+      </w:r>
+      <w:r>
+        <w:rPr>
+          <w:i/>
+          <w:vertAlign w:val="subscript"/>
+        </w:rPr>
+        <w:t>community</w:t>
+      </w:r>
+      <w:proofErr w:type="spellEnd"/>
+      <w:r>
+        <w:rPr>
+          <w:i/>
+        </w:rPr>
+        <w:t>/#species</w:t>
+      </w:r>
+      <w:r>
+        <w:t xml:space="preserve">. </w:t>
+      </w:r>
+      <w:r>
+        <w:t xml:space="preserve"> This model was implemented in R </w:t>
+      </w:r>
+      <w:r>
+        <w:rPr>
+          <w:i/>
+        </w:rPr>
+        <w:t>version 3.2.3</w:t>
+      </w:r>
+      <w:r>
+        <w:rPr>
+          <w:i/>
+        </w:rPr>
+        <w:t xml:space="preserve"> </w:t>
+      </w:r>
+      <w:r>
+        <w:t xml:space="preserve">using the </w:t>
+      </w:r>
+      <w:proofErr w:type="spellStart"/>
+      <w:r>
+        <w:t>deSolve</w:t>
+      </w:r>
+      <w:proofErr w:type="spellEnd"/>
+      <w:r>
+        <w:t xml:space="preserve"> package. </w:t>
+      </w:r>
+    </w:p>
+    <w:p>
+      <w:pPr>
+        <w:spacing w:line="480" w:lineRule="auto"/>
+      </w:pPr>
+      <w:r>
+        <w:tab/>
+        <w:t xml:space="preserve">Growth rates for each species drawn randomly from a uniform distribution between 0.1 and 1. Interactions were drawn randomly from the absolute value of a standard normal distribution. Mean interaction strength was therefore equal across different interaction types.  The community carrying capacity was set to 20. </w:t>
       </w:r>
       <w:bookmarkStart w:id="0" w:name="_GoBack"/>
       <w:bookmarkEnd w:id="0"/>
-    </w:p>
-    <w:p>
-      <w:pPr>
-        <w:pStyle w:val="ListParagraph"/>
-        <w:numPr>
-          <w:ilvl w:val="0"/>
-          <w:numId w:val="1"/>
-        </w:numPr>
-      </w:pPr>
-      <w:r>
-        <w:t>Results</w:t>
-      </w:r>
-    </w:p>
-    <w:p>
-      <w:pPr>
-        <w:pStyle w:val="ListParagraph"/>
-        <w:numPr>
-          <w:ilvl w:val="0"/>
-          <w:numId w:val="1"/>
-        </w:numPr>
-      </w:pPr>
-      <w:r>
-        <w:t>Discussions</w:t>
-      </w:r>
-    </w:p>
-    <w:p>
-      <w:pPr>
-        <w:pStyle w:val="ListParagraph"/>
-        <w:numPr>
-          <w:ilvl w:val="1"/>
-          <w:numId w:val="1"/>
-        </w:numPr>
-      </w:pPr>
-      <w:r>
-        <w:t>Possible mistakes</w:t>
-      </w:r>
-    </w:p>
-    <w:p>
-      <w:pPr>
-        <w:pStyle w:val="ListParagraph"/>
-        <w:numPr>
-          <w:ilvl w:val="2"/>
-          <w:numId w:val="1"/>
-        </w:numPr>
-      </w:pPr>
-      <w:r>
-        <w:t>All species with positive growth rates</w:t>
+      <w:r>
+        <w:t xml:space="preserve"> </w:t>
+      </w:r>
+    </w:p>
+    <w:p>
+      <w:pPr>
+        <w:spacing w:line="480" w:lineRule="auto"/>
+      </w:pPr>
+      <w:r>
+        <w:tab/>
+        <w:t xml:space="preserve">We simulated the initial community dynamics for 4000 time steps. Species whose abundance dropped below 10^-5 were considered locally extinct and their abundance was reset to 0.  </w:t>
+      </w:r>
+      <w:r>
+        <w:t xml:space="preserve">The resulting equilibrium </w:t>
+      </w:r>
+      <w:proofErr w:type="gramStart"/>
+      <w:r>
+        <w:t>communities,</w:t>
+      </w:r>
+      <w:proofErr w:type="gramEnd"/>
+      <w:r>
+        <w:t xml:space="preserve"> composed of those species whose abundances are greater than zero at t = 4000, were then used to measure keystone status. </w:t>
+      </w:r>
+    </w:p>
+    <w:p>
+      <w:r>
+        <w:tab/>
       </w:r>
     </w:p>
     <w:p/>
     <w:sectPr>
+      <w:footerReference w:type="even" r:id="rId9"/>
+      <w:footerReference w:type="default" r:id="rId10"/>
       <w:pgSz w:w="12240" w:h="15840"/>
-      <w:pgMar w:top="1440" w:right="1800" w:bottom="1440" w:left="1800" w:header="720" w:footer="720" w:gutter="0"/>
+      <w:pgMar w:top="1440" w:right="1440" w:bottom="1440" w:left="1440" w:header="720" w:footer="720" w:gutter="0"/>
       <w:cols w:space="720"/>
+      <w:titlePg/>
       <w:docGrid w:linePitch="360"/>
     </w:sectPr>
   </w:body>
 </w:document>
+</file>
+
+<file path=word/endnotes.xml><?xml version="1.0" encoding="utf-8"?>
+<w:endnotes xmlns:wpc="http://schemas.microsoft.com/office/word/2010/wordprocessingCanvas" xmlns:mo="http://schemas.microsoft.com/office/mac/office/2008/main" xmlns:mc="http://schemas.openxmlformats.org/markup-compatibility/2006" xmlns:mv="urn:schemas-microsoft-com:mac:vml" xmlns:o="urn:schemas-microsoft-com:office:office" xmlns:r="http://schemas.openxmlformats.org/officeDocument/2006/relationships" xmlns:m="http://schemas.openxmlformats.org/officeDocument/2006/math" xmlns:v="urn:schemas-microsoft-com:vml" xmlns:wp14="http://schemas.microsoft.com/office/word/2010/wordprocessingDrawing" xmlns:wp="http://schemas.openxmlformats.org/drawingml/2006/wordprocessingDrawing" xmlns:w10="urn:schemas-microsoft-com:office:word" xmlns:w="http://schemas.openxmlformats.org/wordprocessingml/2006/main" xmlns:w14="http://schemas.microsoft.com/office/word/2010/wordml" xmlns:wpg="http://schemas.microsoft.com/office/word/2010/wordprocessingGroup" xmlns:wpi="http://schemas.microsoft.com/office/word/2010/wordprocessingInk" xmlns:wne="http://schemas.microsoft.com/office/word/2006/wordml" xmlns:wps="http://schemas.microsoft.com/office/word/2010/wordprocessingShape" mc:Ignorable="w14 wp14">
+  <w:endnote w:type="separator" w:id="-1">
+    <w:p>
+      <w:r>
+        <w:separator/>
+      </w:r>
+    </w:p>
+  </w:endnote>
+  <w:endnote w:type="continuationSeparator" w:id="0">
+    <w:p>
+      <w:r>
+        <w:continuationSeparator/>
+      </w:r>
+    </w:p>
+  </w:endnote>
+</w:endnotes>
+</file>
+
+<file path=word/footer1.xml><?xml version="1.0" encoding="utf-8"?>
+<w:ftr xmlns:wpc="http://schemas.microsoft.com/office/word/2010/wordprocessingCanvas" xmlns:mo="http://schemas.microsoft.com/office/mac/office/2008/main" xmlns:mc="http://schemas.openxmlformats.org/markup-compatibility/2006" xmlns:mv="urn:schemas-microsoft-com:mac:vml" xmlns:o="urn:schemas-microsoft-com:office:office" xmlns:r="http://schemas.openxmlformats.org/officeDocument/2006/relationships" xmlns:m="http://schemas.openxmlformats.org/officeDocument/2006/math" xmlns:v="urn:schemas-microsoft-com:vml" xmlns:wp14="http://schemas.microsoft.com/office/word/2010/wordprocessingDrawing" xmlns:wp="http://schemas.openxmlformats.org/drawingml/2006/wordprocessingDrawing" xmlns:w10="urn:schemas-microsoft-com:office:word" xmlns:w="http://schemas.openxmlformats.org/wordprocessingml/2006/main" xmlns:w14="http://schemas.microsoft.com/office/word/2010/wordml" xmlns:wpg="http://schemas.microsoft.com/office/word/2010/wordprocessingGroup" xmlns:wpi="http://schemas.microsoft.com/office/word/2010/wordprocessingInk" xmlns:wne="http://schemas.microsoft.com/office/word/2006/wordml" xmlns:wps="http://schemas.microsoft.com/office/word/2010/wordprocessingShape" mc:Ignorable="w14 wp14">
+  <w:p>
+    <w:pPr>
+      <w:pStyle w:val="Footer"/>
+      <w:framePr w:wrap="around" w:vAnchor="text" w:hAnchor="margin" w:xAlign="right" w:y="1"/>
+      <w:rPr>
+        <w:rStyle w:val="PageNumber"/>
+      </w:rPr>
+    </w:pPr>
+    <w:r>
+      <w:rPr>
+        <w:rStyle w:val="PageNumber"/>
+      </w:rPr>
+      <w:fldChar w:fldCharType="begin"/>
+    </w:r>
+    <w:r>
+      <w:rPr>
+        <w:rStyle w:val="PageNumber"/>
+      </w:rPr>
+      <w:instrText xml:space="preserve">PAGE  </w:instrText>
+    </w:r>
+    <w:r>
+      <w:rPr>
+        <w:rStyle w:val="PageNumber"/>
+      </w:rPr>
+      <w:fldChar w:fldCharType="end"/>
+    </w:r>
+  </w:p>
+  <w:p>
+    <w:pPr>
+      <w:pStyle w:val="Footer"/>
+      <w:ind w:right="360"/>
+    </w:pPr>
+  </w:p>
+</w:ftr>
+</file>
+
+<file path=word/footer2.xml><?xml version="1.0" encoding="utf-8"?>
+<w:ftr xmlns:wpc="http://schemas.microsoft.com/office/word/2010/wordprocessingCanvas" xmlns:mo="http://schemas.microsoft.com/office/mac/office/2008/main" xmlns:mc="http://schemas.openxmlformats.org/markup-compatibility/2006" xmlns:mv="urn:schemas-microsoft-com:mac:vml" xmlns:o="urn:schemas-microsoft-com:office:office" xmlns:r="http://schemas.openxmlformats.org/officeDocument/2006/relationships" xmlns:m="http://schemas.openxmlformats.org/officeDocument/2006/math" xmlns:v="urn:schemas-microsoft-com:vml" xmlns:wp14="http://schemas.microsoft.com/office/word/2010/wordprocessingDrawing" xmlns:wp="http://schemas.openxmlformats.org/drawingml/2006/wordprocessingDrawing" xmlns:w10="urn:schemas-microsoft-com:office:word" xmlns:w="http://schemas.openxmlformats.org/wordprocessingml/2006/main" xmlns:w14="http://schemas.microsoft.com/office/word/2010/wordml" xmlns:wpg="http://schemas.microsoft.com/office/word/2010/wordprocessingGroup" xmlns:wpi="http://schemas.microsoft.com/office/word/2010/wordprocessingInk" xmlns:wne="http://schemas.microsoft.com/office/word/2006/wordml" xmlns:wps="http://schemas.microsoft.com/office/word/2010/wordprocessingShape" mc:Ignorable="w14 wp14">
+  <w:p>
+    <w:pPr>
+      <w:pStyle w:val="Footer"/>
+      <w:framePr w:wrap="around" w:vAnchor="text" w:hAnchor="margin" w:xAlign="right" w:y="1"/>
+      <w:rPr>
+        <w:rStyle w:val="PageNumber"/>
+      </w:rPr>
+    </w:pPr>
+    <w:r>
+      <w:rPr>
+        <w:rStyle w:val="PageNumber"/>
+      </w:rPr>
+      <w:fldChar w:fldCharType="begin"/>
+    </w:r>
+    <w:r>
+      <w:rPr>
+        <w:rStyle w:val="PageNumber"/>
+      </w:rPr>
+      <w:instrText xml:space="preserve">PAGE  </w:instrText>
+    </w:r>
+    <w:r>
+      <w:rPr>
+        <w:rStyle w:val="PageNumber"/>
+      </w:rPr>
+      <w:fldChar w:fldCharType="separate"/>
+    </w:r>
+    <w:r>
+      <w:rPr>
+        <w:rStyle w:val="PageNumber"/>
+        <w:noProof/>
+      </w:rPr>
+      <w:t>4</w:t>
+    </w:r>
+    <w:r>
+      <w:rPr>
+        <w:rStyle w:val="PageNumber"/>
+      </w:rPr>
+      <w:fldChar w:fldCharType="end"/>
+    </w:r>
+  </w:p>
+  <w:p>
+    <w:pPr>
+      <w:pStyle w:val="Footer"/>
+      <w:ind w:right="360"/>
+    </w:pPr>
+  </w:p>
+</w:ftr>
+</file>
+
+<file path=word/footnotes.xml><?xml version="1.0" encoding="utf-8"?>
+<w:footnotes xmlns:wpc="http://schemas.microsoft.com/office/word/2010/wordprocessingCanvas" xmlns:mo="http://schemas.microsoft.com/office/mac/office/2008/main" xmlns:mc="http://schemas.openxmlformats.org/markup-compatibility/2006" xmlns:mv="urn:schemas-microsoft-com:mac:vml" xmlns:o="urn:schemas-microsoft-com:office:office" xmlns:r="http://schemas.openxmlformats.org/officeDocument/2006/relationships" xmlns:m="http://schemas.openxmlformats.org/officeDocument/2006/math" xmlns:v="urn:schemas-microsoft-com:vml" xmlns:wp14="http://schemas.microsoft.com/office/word/2010/wordprocessingDrawing" xmlns:wp="http://schemas.openxmlformats.org/drawingml/2006/wordprocessingDrawing" xmlns:w10="urn:schemas-microsoft-com:office:word" xmlns:w="http://schemas.openxmlformats.org/wordprocessingml/2006/main" xmlns:w14="http://schemas.microsoft.com/office/word/2010/wordml" xmlns:wpg="http://schemas.microsoft.com/office/word/2010/wordprocessingGroup" xmlns:wpi="http://schemas.microsoft.com/office/word/2010/wordprocessingInk" xmlns:wne="http://schemas.microsoft.com/office/word/2006/wordml" xmlns:wps="http://schemas.microsoft.com/office/word/2010/wordprocessingShape" mc:Ignorable="w14 wp14">
+  <w:footnote w:type="separator" w:id="-1">
+    <w:p>
+      <w:r>
+        <w:separator/>
+      </w:r>
+    </w:p>
+  </w:footnote>
+  <w:footnote w:type="continuationSeparator" w:id="0">
+    <w:p>
+      <w:r>
+        <w:continuationSeparator/>
+      </w:r>
+    </w:p>
+  </w:footnote>
+</w:footnotes>
 </file>
 
 <file path=word/numbering.xml><?xml version="1.0" encoding="utf-8"?>
@@ -632,6 +1570,72 @@
       <w:contextualSpacing/>
     </w:pPr>
   </w:style>
+  <w:style w:type="character" w:styleId="PlaceholderText">
+    <w:name w:val="Placeholder Text"/>
+    <w:basedOn w:val="DefaultParagraphFont"/>
+    <w:uiPriority w:val="99"/>
+    <w:semiHidden/>
+    <w:rsid w:val="00494A19"/>
+    <w:rPr>
+      <w:color w:val="808080"/>
+    </w:rPr>
+  </w:style>
+  <w:style w:type="paragraph" w:styleId="BalloonText">
+    <w:name w:val="Balloon Text"/>
+    <w:basedOn w:val="Normal"/>
+    <w:link w:val="BalloonTextChar"/>
+    <w:uiPriority w:val="99"/>
+    <w:semiHidden/>
+    <w:unhideWhenUsed/>
+    <w:rsid w:val="00494A19"/>
+    <w:rPr>
+      <w:rFonts w:ascii="Lucida Grande" w:hAnsi="Lucida Grande"/>
+      <w:sz w:val="18"/>
+      <w:szCs w:val="18"/>
+    </w:rPr>
+  </w:style>
+  <w:style w:type="character" w:customStyle="1" w:styleId="BalloonTextChar">
+    <w:name w:val="Balloon Text Char"/>
+    <w:basedOn w:val="DefaultParagraphFont"/>
+    <w:link w:val="BalloonText"/>
+    <w:uiPriority w:val="99"/>
+    <w:semiHidden/>
+    <w:rsid w:val="00494A19"/>
+    <w:rPr>
+      <w:rFonts w:ascii="Lucida Grande" w:hAnsi="Lucida Grande"/>
+      <w:sz w:val="18"/>
+      <w:szCs w:val="18"/>
+    </w:rPr>
+  </w:style>
+  <w:style w:type="paragraph" w:styleId="Footer">
+    <w:name w:val="footer"/>
+    <w:basedOn w:val="Normal"/>
+    <w:link w:val="FooterChar"/>
+    <w:uiPriority w:val="99"/>
+    <w:unhideWhenUsed/>
+    <w:rsid w:val="003F6653"/>
+    <w:pPr>
+      <w:tabs>
+        <w:tab w:val="center" w:pos="4320"/>
+        <w:tab w:val="right" w:pos="8640"/>
+      </w:tabs>
+    </w:pPr>
+  </w:style>
+  <w:style w:type="character" w:customStyle="1" w:styleId="FooterChar">
+    <w:name w:val="Footer Char"/>
+    <w:basedOn w:val="DefaultParagraphFont"/>
+    <w:link w:val="Footer"/>
+    <w:uiPriority w:val="99"/>
+    <w:rsid w:val="003F6653"/>
+  </w:style>
+  <w:style w:type="character" w:styleId="PageNumber">
+    <w:name w:val="page number"/>
+    <w:basedOn w:val="DefaultParagraphFont"/>
+    <w:uiPriority w:val="99"/>
+    <w:semiHidden/>
+    <w:unhideWhenUsed/>
+    <w:rsid w:val="003F6653"/>
+  </w:style>
 </w:styles>
 </file>
 
@@ -828,6 +1832,72 @@
       <w:ind w:left="720"/>
       <w:contextualSpacing/>
     </w:pPr>
+  </w:style>
+  <w:style w:type="character" w:styleId="PlaceholderText">
+    <w:name w:val="Placeholder Text"/>
+    <w:basedOn w:val="DefaultParagraphFont"/>
+    <w:uiPriority w:val="99"/>
+    <w:semiHidden/>
+    <w:rsid w:val="00494A19"/>
+    <w:rPr>
+      <w:color w:val="808080"/>
+    </w:rPr>
+  </w:style>
+  <w:style w:type="paragraph" w:styleId="BalloonText">
+    <w:name w:val="Balloon Text"/>
+    <w:basedOn w:val="Normal"/>
+    <w:link w:val="BalloonTextChar"/>
+    <w:uiPriority w:val="99"/>
+    <w:semiHidden/>
+    <w:unhideWhenUsed/>
+    <w:rsid w:val="00494A19"/>
+    <w:rPr>
+      <w:rFonts w:ascii="Lucida Grande" w:hAnsi="Lucida Grande"/>
+      <w:sz w:val="18"/>
+      <w:szCs w:val="18"/>
+    </w:rPr>
+  </w:style>
+  <w:style w:type="character" w:customStyle="1" w:styleId="BalloonTextChar">
+    <w:name w:val="Balloon Text Char"/>
+    <w:basedOn w:val="DefaultParagraphFont"/>
+    <w:link w:val="BalloonText"/>
+    <w:uiPriority w:val="99"/>
+    <w:semiHidden/>
+    <w:rsid w:val="00494A19"/>
+    <w:rPr>
+      <w:rFonts w:ascii="Lucida Grande" w:hAnsi="Lucida Grande"/>
+      <w:sz w:val="18"/>
+      <w:szCs w:val="18"/>
+    </w:rPr>
+  </w:style>
+  <w:style w:type="paragraph" w:styleId="Footer">
+    <w:name w:val="footer"/>
+    <w:basedOn w:val="Normal"/>
+    <w:link w:val="FooterChar"/>
+    <w:uiPriority w:val="99"/>
+    <w:unhideWhenUsed/>
+    <w:rsid w:val="003F6653"/>
+    <w:pPr>
+      <w:tabs>
+        <w:tab w:val="center" w:pos="4320"/>
+        <w:tab w:val="right" w:pos="8640"/>
+      </w:tabs>
+    </w:pPr>
+  </w:style>
+  <w:style w:type="character" w:customStyle="1" w:styleId="FooterChar">
+    <w:name w:val="Footer Char"/>
+    <w:basedOn w:val="DefaultParagraphFont"/>
+    <w:link w:val="Footer"/>
+    <w:uiPriority w:val="99"/>
+    <w:rsid w:val="003F6653"/>
+  </w:style>
+  <w:style w:type="character" w:styleId="PageNumber">
+    <w:name w:val="page number"/>
+    <w:basedOn w:val="DefaultParagraphFont"/>
+    <w:uiPriority w:val="99"/>
+    <w:semiHidden/>
+    <w:unhideWhenUsed/>
+    <w:rsid w:val="003F6653"/>
   </w:style>
 </w:styles>
 </file>
@@ -1150,4 +2220,16 @@
   </a:objectDefaults>
   <a:extraClrSchemeLst/>
 </a:theme>
+</file>
+
+<file path=customXml/item1.xml><?xml version="1.0" encoding="utf-8"?>
+<b:Sources xmlns:b="http://schemas.openxmlformats.org/officeDocument/2006/bibliography" xmlns="http://schemas.openxmlformats.org/officeDocument/2006/bibliography" SelectedStyle="/APA.XSL" StyleName="APA"/>
+</file>
+
+<file path=customXml/itemProps1.xml><?xml version="1.0" encoding="utf-8"?>
+<ds:datastoreItem xmlns:ds="http://schemas.openxmlformats.org/officeDocument/2006/customXml" ds:itemID="{0C6F3885-47D0-F447-BEC3-71CBC5250F95}">
+  <ds:schemaRefs>
+    <ds:schemaRef ds:uri="http://schemas.openxmlformats.org/officeDocument/2006/bibliography"/>
+  </ds:schemaRefs>
+</ds:datastoreItem>
 </file>
</xml_diff>